<commit_message>
fix reports 1,2,3 pr
</commit_message>
<xml_diff>
--- a/src/ru/mirea/java/practice1/Boyko_Java_1pr.docx
+++ b/src/ru/mirea/java/practice1/Boyko_Java_1pr.docx
@@ -234,7 +234,7 @@
                     </wp:inline>
                   </w:drawing>
                 </mc:Choice>
-                <mc:Fallback xmlns:dgm="http://schemas.openxmlformats.org/drawingml/2006/diagram" xmlns:lc="http://schemas.openxmlformats.org/drawingml/2006/lockedCanvas" xmlns:c="http://schemas.openxmlformats.org/drawingml/2006/chart" xmlns:pic="http://schemas.openxmlformats.org/drawingml/2006/picture" xmlns:a="http://schemas.openxmlformats.org/drawingml/2006/main" xmlns:sl="http://schemas.openxmlformats.org/schemaLibrary/2006/main">
+                <mc:Fallback xmlns:sl="http://schemas.openxmlformats.org/schemaLibrary/2006/main" xmlns:a="http://schemas.openxmlformats.org/drawingml/2006/main" xmlns:pic="http://schemas.openxmlformats.org/drawingml/2006/picture" xmlns:c="http://schemas.openxmlformats.org/drawingml/2006/chart" xmlns:lc="http://schemas.openxmlformats.org/drawingml/2006/lockedCanvas" xmlns:dgm="http://schemas.openxmlformats.org/drawingml/2006/diagram">
                   <w:drawing>
                     <wp:inline distB="0" distT="0" distL="0" distR="0">
                       <wp:extent cx="5600700" cy="38100"/>
@@ -618,7 +618,37 @@
         <w:rPr>
           <w:lang w:val="ru-RU"/>
         </w:rPr>
-        <w:t>Практические работы выполнены</w:t>
+        <w:t>Практическ</w:t>
+      </w:r>
+      <w:r>
+        <w:rPr>
+          <w:lang w:val="ru-RU"/>
+        </w:rPr>
+        <w:t>ая</w:t>
+      </w:r>
+      <w:r>
+        <w:rPr>
+          <w:lang w:val="ru-RU"/>
+        </w:rPr>
+        <w:t xml:space="preserve"> работ</w:t>
+      </w:r>
+      <w:r>
+        <w:rPr>
+          <w:lang w:val="ru-RU"/>
+        </w:rPr>
+        <w:t xml:space="preserve">а </w:t>
+      </w:r>
+      <w:r>
+        <w:rPr>
+          <w:lang w:val="ru-RU"/>
+        </w:rPr>
+        <w:t>выполнен</w:t>
+      </w:r>
+      <w:r>
+        <w:rPr>
+          <w:lang w:val="ru-RU"/>
+        </w:rPr>
+        <w:t>а</w:t>
       </w:r>
       <w:r>
         <w:rPr>
@@ -866,6 +896,7 @@
           <w:right w:val="nil"/>
           <w:between w:val="nil"/>
         </w:pBdr>
+        <w:ind w:firstLine="709"/>
         <w:rPr>
           <w:sz w:val="28"/>
           <w:szCs w:val="28"/>
@@ -908,15 +939,7 @@
           <w:szCs w:val="28"/>
           <w:lang w:val="ru-RU"/>
         </w:rPr>
-        <w:t>. Создать</w:t>
-      </w:r>
-      <w:r>
-        <w:rPr>
-          <w:sz w:val="28"/>
-          <w:szCs w:val="28"/>
-          <w:lang w:val="ru-RU"/>
-        </w:rPr>
-        <w:t xml:space="preserve"> класстестер для вывода информации об объекте. </w:t>
+        <w:t xml:space="preserve">. Создать класстестер для вывода информации об объекте. </w:t>
       </w:r>
     </w:p>
     <w:p>
@@ -5227,6 +5250,7 @@
           <w:color w:val="A9B7C6"/>
           <w:sz w:val="20"/>
           <w:szCs w:val="20"/>
+          <w:lang w:val="ru-RU"/>
         </w:rPr>
       </w:pPr>
       <w:r>
@@ -5244,15 +5268,36 @@
           <w:color w:val="6A8759"/>
           <w:sz w:val="20"/>
           <w:szCs w:val="20"/>
-        </w:rPr>
-        <w:t xml:space="preserve">", year=" </w:t>
-      </w:r>
-      <w:r>
-        <w:rPr>
-          <w:rFonts w:ascii="Courier New" w:eastAsia="Courier New" w:hAnsi="Courier New" w:cs="Courier New"/>
-          <w:color w:val="A9B7C6"/>
-          <w:sz w:val="20"/>
-          <w:szCs w:val="20"/>
+          <w:lang w:val="ru-RU"/>
+        </w:rPr>
+        <w:t xml:space="preserve">", </w:t>
+      </w:r>
+      <w:r>
+        <w:rPr>
+          <w:rFonts w:ascii="Courier New" w:eastAsia="Courier New" w:hAnsi="Courier New" w:cs="Courier New"/>
+          <w:color w:val="6A8759"/>
+          <w:sz w:val="20"/>
+          <w:szCs w:val="20"/>
+        </w:rPr>
+        <w:t>year</w:t>
+      </w:r>
+      <w:r>
+        <w:rPr>
+          <w:rFonts w:ascii="Courier New" w:eastAsia="Courier New" w:hAnsi="Courier New" w:cs="Courier New"/>
+          <w:color w:val="6A8759"/>
+          <w:sz w:val="20"/>
+          <w:szCs w:val="20"/>
+          <w:lang w:val="ru-RU"/>
+        </w:rPr>
+        <w:t xml:space="preserve">=" </w:t>
+      </w:r>
+      <w:r>
+        <w:rPr>
+          <w:rFonts w:ascii="Courier New" w:eastAsia="Courier New" w:hAnsi="Courier New" w:cs="Courier New"/>
+          <w:color w:val="A9B7C6"/>
+          <w:sz w:val="20"/>
+          <w:szCs w:val="20"/>
+          <w:lang w:val="ru-RU"/>
         </w:rPr>
         <w:t xml:space="preserve">+ </w:t>
       </w:r>
@@ -5263,14 +5308,25 @@
           <w:sz w:val="20"/>
           <w:szCs w:val="20"/>
         </w:rPr>
-        <w:t xml:space="preserve">year </w:t>
-      </w:r>
-      <w:r>
-        <w:rPr>
-          <w:rFonts w:ascii="Courier New" w:eastAsia="Courier New" w:hAnsi="Courier New" w:cs="Courier New"/>
-          <w:color w:val="A9B7C6"/>
-          <w:sz w:val="20"/>
-          <w:szCs w:val="20"/>
+        <w:t>year</w:t>
+      </w:r>
+      <w:r>
+        <w:rPr>
+          <w:rFonts w:ascii="Courier New" w:eastAsia="Courier New" w:hAnsi="Courier New" w:cs="Courier New"/>
+          <w:color w:val="9876AA"/>
+          <w:sz w:val="20"/>
+          <w:szCs w:val="20"/>
+          <w:lang w:val="ru-RU"/>
+        </w:rPr>
+        <w:t xml:space="preserve"> </w:t>
+      </w:r>
+      <w:r>
+        <w:rPr>
+          <w:rFonts w:ascii="Courier New" w:eastAsia="Courier New" w:hAnsi="Courier New" w:cs="Courier New"/>
+          <w:color w:val="A9B7C6"/>
+          <w:sz w:val="20"/>
+          <w:szCs w:val="20"/>
+          <w:lang w:val="ru-RU"/>
         </w:rPr>
         <w:t>+</w:t>
       </w:r>
@@ -5282,14 +5338,16 @@
           <w:color w:val="CC7832"/>
           <w:sz w:val="20"/>
           <w:szCs w:val="20"/>
-        </w:rPr>
-      </w:pPr>
-      <w:r>
-        <w:rPr>
-          <w:rFonts w:ascii="Courier New" w:eastAsia="Courier New" w:hAnsi="Courier New" w:cs="Courier New"/>
-          <w:color w:val="A9B7C6"/>
-          <w:sz w:val="20"/>
-          <w:szCs w:val="20"/>
+          <w:lang w:val="ru-RU"/>
+        </w:rPr>
+      </w:pPr>
+      <w:r>
+        <w:rPr>
+          <w:rFonts w:ascii="Courier New" w:eastAsia="Courier New" w:hAnsi="Courier New" w:cs="Courier New"/>
+          <w:color w:val="A9B7C6"/>
+          <w:sz w:val="20"/>
+          <w:szCs w:val="20"/>
+          <w:lang w:val="ru-RU"/>
         </w:rPr>
         <w:t xml:space="preserve">               </w:t>
       </w:r>
@@ -5299,6 +5357,7 @@
           <w:color w:val="6A8759"/>
           <w:sz w:val="20"/>
           <w:szCs w:val="20"/>
+          <w:lang w:val="ru-RU"/>
         </w:rPr>
         <w:t>'}'</w:t>
       </w:r>
@@ -5308,6 +5367,7 @@
           <w:color w:val="CC7832"/>
           <w:sz w:val="20"/>
           <w:szCs w:val="20"/>
+          <w:lang w:val="ru-RU"/>
         </w:rPr>
         <w:t>;</w:t>
       </w:r>
@@ -5319,14 +5379,16 @@
           <w:color w:val="A9B7C6"/>
           <w:sz w:val="20"/>
           <w:szCs w:val="20"/>
-        </w:rPr>
-      </w:pPr>
-      <w:r>
-        <w:rPr>
-          <w:rFonts w:ascii="Courier New" w:eastAsia="Courier New" w:hAnsi="Courier New" w:cs="Courier New"/>
-          <w:color w:val="CC7832"/>
-          <w:sz w:val="20"/>
-          <w:szCs w:val="20"/>
+          <w:lang w:val="ru-RU"/>
+        </w:rPr>
+      </w:pPr>
+      <w:r>
+        <w:rPr>
+          <w:rFonts w:ascii="Courier New" w:eastAsia="Courier New" w:hAnsi="Courier New" w:cs="Courier New"/>
+          <w:color w:val="CC7832"/>
+          <w:sz w:val="20"/>
+          <w:szCs w:val="20"/>
+          <w:lang w:val="ru-RU"/>
         </w:rPr>
         <w:lastRenderedPageBreak/>
         <w:t xml:space="preserve">   </w:t>
@@ -5337,6 +5399,7 @@
           <w:color w:val="A9B7C6"/>
           <w:sz w:val="20"/>
           <w:szCs w:val="20"/>
+          <w:lang w:val="ru-RU"/>
         </w:rPr>
         <w:t>}</w:t>
       </w:r>
@@ -5348,25 +5411,40 @@
           <w:color w:val="A9B7C6"/>
           <w:sz w:val="20"/>
           <w:szCs w:val="20"/>
-        </w:rPr>
-      </w:pPr>
-      <w:r>
-        <w:rPr>
-          <w:rFonts w:ascii="Courier New" w:eastAsia="Courier New" w:hAnsi="Courier New" w:cs="Courier New"/>
-          <w:color w:val="A9B7C6"/>
-          <w:sz w:val="20"/>
-          <w:szCs w:val="20"/>
+          <w:lang w:val="ru-RU"/>
+        </w:rPr>
+      </w:pPr>
+      <w:r>
+        <w:rPr>
+          <w:rFonts w:ascii="Courier New" w:eastAsia="Courier New" w:hAnsi="Courier New" w:cs="Courier New"/>
+          <w:color w:val="A9B7C6"/>
+          <w:sz w:val="20"/>
+          <w:szCs w:val="20"/>
+          <w:lang w:val="ru-RU"/>
         </w:rPr>
         <w:t>}</w:t>
       </w:r>
     </w:p>
-    <w:p/>
-    <w:p/>
+    <w:p>
+      <w:pPr>
+        <w:rPr>
+          <w:lang w:val="ru-RU"/>
+        </w:rPr>
+      </w:pPr>
+    </w:p>
+    <w:p>
+      <w:pPr>
+        <w:rPr>
+          <w:lang w:val="ru-RU"/>
+        </w:rPr>
+      </w:pPr>
+    </w:p>
     <w:p>
       <w:pPr>
         <w:rPr>
           <w:sz w:val="26"/>
           <w:szCs w:val="26"/>
+          <w:lang w:val="ru-RU"/>
         </w:rPr>
       </w:pPr>
       <w:r>
@@ -5374,6 +5452,7 @@
           <w:b/>
           <w:sz w:val="26"/>
           <w:szCs w:val="26"/>
+          <w:lang w:val="ru-RU"/>
         </w:rPr>
         <w:t>Выходные данные программы:</w:t>
       </w:r>
@@ -5460,19 +5539,47 @@
         <w:rPr>
           <w:sz w:val="28"/>
           <w:szCs w:val="28"/>
+          <w:lang w:val="ru-RU"/>
         </w:rPr>
       </w:pPr>
       <w:r>
         <w:rPr>
           <w:sz w:val="28"/>
           <w:szCs w:val="28"/>
-        </w:rPr>
-        <w:t>Получены знания по созданию классов и работе с ними на Java.</w:t>
+          <w:lang w:val="ru-RU"/>
+        </w:rPr>
+        <w:t>В ходе данной работы мной были п</w:t>
+      </w:r>
+      <w:r>
+        <w:rPr>
+          <w:sz w:val="28"/>
+          <w:szCs w:val="28"/>
+          <w:lang w:val="ru-RU"/>
+        </w:rPr>
+        <w:t xml:space="preserve">олучены знания по созданию классов и работе с ними на </w:t>
+      </w:r>
+      <w:r>
+        <w:rPr>
+          <w:sz w:val="28"/>
+          <w:szCs w:val="28"/>
+        </w:rPr>
+        <w:t>Java</w:t>
+      </w:r>
+      <w:r>
+        <w:rPr>
+          <w:sz w:val="28"/>
+          <w:szCs w:val="28"/>
+          <w:lang w:val="ru-RU"/>
+        </w:rPr>
+        <w:t>.</w:t>
       </w:r>
     </w:p>
     <w:p>
       <w:pPr>
         <w:ind w:firstLine="709"/>
+        <w:rPr>
+          <w:lang w:val="ru-RU"/>
+        </w:rPr>
       </w:pPr>
     </w:p>
     <w:sectPr>
@@ -6296,12 +6403,6 @@
     <w:tblPr>
       <w:tblStyleRowBandSize w:val="1"/>
       <w:tblStyleColBandSize w:val="1"/>
-      <w:tblCellMar>
-        <w:top w:w="0" w:type="dxa"/>
-        <w:left w:w="0" w:type="dxa"/>
-        <w:bottom w:w="0" w:type="dxa"/>
-        <w:right w:w="0" w:type="dxa"/>
-      </w:tblCellMar>
     </w:tblPr>
   </w:style>
   <w:style w:type="character" w:styleId="ab">

</xml_diff>